<commit_message>
Add data table to reports
</commit_message>
<xml_diff>
--- a/report.docx
+++ b/report.docx
@@ -585,7 +585,6 @@
         </w:rPr>
         <w:t xml:space="preserve">. The important part here, is that our function is also </w:t>
       </w:r>
-      <w:bookmarkStart w:id="0" w:name="_GoBack"/>
       <w:proofErr w:type="spellStart"/>
       <w:r>
         <w:rPr>
@@ -593,7 +592,6 @@
         </w:rPr>
         <w:t>pmap</w:t>
       </w:r>
-      <w:bookmarkEnd w:id="0"/>
       <w:r>
         <w:rPr>
           <w:rFonts w:ascii="Times New Roman" w:hAnsi="Times New Roman" w:cs="Times New Roman"/>
@@ -791,6 +789,1410 @@
         </w:rPr>
         <w:t>I still got the job because I’m awesome and UMKC made me that way. Thank you.</w:t>
       </w:r>
+    </w:p>
+    <w:p>
+      <w:pPr>
+        <w:rPr>
+          <w:rFonts w:ascii="Times New Roman" w:hAnsi="Times New Roman" w:cs="Times New Roman"/>
+        </w:rPr>
+      </w:pPr>
+    </w:p>
+    <w:p>
+      <w:pPr>
+        <w:jc w:val="center"/>
+        <w:rPr>
+          <w:rFonts w:ascii="Times New Roman" w:hAnsi="Times New Roman" w:cs="Times New Roman"/>
+          <w:b/>
+        </w:rPr>
+      </w:pPr>
+      <w:r>
+        <w:rPr>
+          <w:rFonts w:ascii="Times New Roman" w:hAnsi="Times New Roman" w:cs="Times New Roman"/>
+          <w:b/>
+        </w:rPr>
+        <w:t>Data</w:t>
+      </w:r>
+    </w:p>
+    <w:tbl>
+      <w:tblPr>
+        <w:tblW w:w="8308" w:type="dxa"/>
+        <w:tblLook w:val="04A0" w:firstRow="1" w:lastRow="0" w:firstColumn="1" w:lastColumn="0" w:noHBand="0" w:noVBand="1"/>
+      </w:tblPr>
+      <w:tblGrid>
+        <w:gridCol w:w="1300"/>
+        <w:gridCol w:w="1780"/>
+        <w:gridCol w:w="1493"/>
+        <w:gridCol w:w="1493"/>
+        <w:gridCol w:w="1493"/>
+        <w:gridCol w:w="1493"/>
+      </w:tblGrid>
+      <w:tr>
+        <w:trPr>
+          <w:trHeight w:val="320"/>
+        </w:trPr>
+        <w:tc>
+          <w:tcPr>
+            <w:tcW w:w="1300" w:type="dxa"/>
+            <w:tcBorders>
+              <w:top w:val="single" w:sz="4" w:space="0" w:color="auto"/>
+              <w:left w:val="single" w:sz="4" w:space="0" w:color="auto"/>
+              <w:bottom w:val="single" w:sz="4" w:space="0" w:color="auto"/>
+              <w:right w:val="single" w:sz="4" w:space="0" w:color="auto"/>
+            </w:tcBorders>
+            <w:shd w:val="clear" w:color="000000" w:fill="E7E6E6"/>
+            <w:noWrap/>
+            <w:vAlign w:val="bottom"/>
+            <w:hideMark/>
+          </w:tcPr>
+          <w:p>
+            <w:pPr>
+              <w:rPr>
+                <w:rFonts w:ascii="Calibri" w:eastAsia="Times New Roman" w:hAnsi="Calibri" w:cs="Times New Roman"/>
+                <w:color w:val="000000"/>
+              </w:rPr>
+            </w:pPr>
+            <w:r>
+              <w:rPr>
+                <w:rFonts w:ascii="Calibri" w:eastAsia="Times New Roman" w:hAnsi="Calibri" w:cs="Times New Roman"/>
+                <w:color w:val="000000"/>
+              </w:rPr>
+              <w:t>Threads</w:t>
+            </w:r>
+          </w:p>
+        </w:tc>
+        <w:tc>
+          <w:tcPr>
+            <w:tcW w:w="1780" w:type="dxa"/>
+            <w:tcBorders>
+              <w:top w:val="single" w:sz="4" w:space="0" w:color="auto"/>
+              <w:left w:val="nil"/>
+              <w:bottom w:val="single" w:sz="4" w:space="0" w:color="auto"/>
+              <w:right w:val="single" w:sz="4" w:space="0" w:color="auto"/>
+            </w:tcBorders>
+            <w:shd w:val="clear" w:color="000000" w:fill="E7E6E6"/>
+            <w:noWrap/>
+            <w:vAlign w:val="bottom"/>
+            <w:hideMark/>
+          </w:tcPr>
+          <w:p>
+            <w:pPr>
+              <w:rPr>
+                <w:rFonts w:ascii="Calibri" w:eastAsia="Times New Roman" w:hAnsi="Calibri" w:cs="Times New Roman"/>
+                <w:color w:val="000000"/>
+              </w:rPr>
+            </w:pPr>
+            <w:proofErr w:type="spellStart"/>
+            <w:r>
+              <w:rPr>
+                <w:rFonts w:ascii="Calibri" w:eastAsia="Times New Roman" w:hAnsi="Calibri" w:cs="Times New Roman"/>
+                <w:color w:val="000000"/>
+              </w:rPr>
+              <w:t>Avg</w:t>
+            </w:r>
+            <w:proofErr w:type="spellEnd"/>
+            <w:r>
+              <w:rPr>
+                <w:rFonts w:ascii="Calibri" w:eastAsia="Times New Roman" w:hAnsi="Calibri" w:cs="Times New Roman"/>
+                <w:color w:val="000000"/>
+              </w:rPr>
+              <w:t xml:space="preserve"> Time (</w:t>
+            </w:r>
+            <w:proofErr w:type="spellStart"/>
+            <w:r>
+              <w:rPr>
+                <w:rFonts w:ascii="Calibri" w:eastAsia="Times New Roman" w:hAnsi="Calibri" w:cs="Times New Roman"/>
+                <w:color w:val="000000"/>
+              </w:rPr>
+              <w:t>ms</w:t>
+            </w:r>
+            <w:proofErr w:type="spellEnd"/>
+            <w:r>
+              <w:rPr>
+                <w:rFonts w:ascii="Calibri" w:eastAsia="Times New Roman" w:hAnsi="Calibri" w:cs="Times New Roman"/>
+                <w:color w:val="000000"/>
+              </w:rPr>
+              <w:t>)</w:t>
+            </w:r>
+          </w:p>
+        </w:tc>
+        <w:tc>
+          <w:tcPr>
+            <w:tcW w:w="1307" w:type="dxa"/>
+            <w:tcBorders>
+              <w:top w:val="single" w:sz="4" w:space="0" w:color="auto"/>
+              <w:left w:val="nil"/>
+              <w:bottom w:val="single" w:sz="4" w:space="0" w:color="auto"/>
+              <w:right w:val="single" w:sz="4" w:space="0" w:color="auto"/>
+            </w:tcBorders>
+            <w:shd w:val="clear" w:color="000000" w:fill="E7E6E6"/>
+            <w:noWrap/>
+            <w:vAlign w:val="bottom"/>
+            <w:hideMark/>
+          </w:tcPr>
+          <w:p>
+            <w:pPr>
+              <w:rPr>
+                <w:rFonts w:ascii="Calibri" w:eastAsia="Times New Roman" w:hAnsi="Calibri" w:cs="Times New Roman"/>
+                <w:color w:val="000000"/>
+              </w:rPr>
+            </w:pPr>
+            <w:r>
+              <w:rPr>
+                <w:rFonts w:ascii="Calibri" w:eastAsia="Times New Roman" w:hAnsi="Calibri" w:cs="Times New Roman"/>
+                <w:color w:val="000000"/>
+              </w:rPr>
+              <w:t>Attempt 1</w:t>
+            </w:r>
+          </w:p>
+        </w:tc>
+        <w:tc>
+          <w:tcPr>
+            <w:tcW w:w="1307" w:type="dxa"/>
+            <w:tcBorders>
+              <w:top w:val="single" w:sz="4" w:space="0" w:color="auto"/>
+              <w:left w:val="nil"/>
+              <w:bottom w:val="single" w:sz="4" w:space="0" w:color="auto"/>
+              <w:right w:val="single" w:sz="4" w:space="0" w:color="auto"/>
+            </w:tcBorders>
+            <w:shd w:val="clear" w:color="000000" w:fill="E7E6E6"/>
+            <w:noWrap/>
+            <w:vAlign w:val="bottom"/>
+            <w:hideMark/>
+          </w:tcPr>
+          <w:p>
+            <w:pPr>
+              <w:rPr>
+                <w:rFonts w:ascii="Calibri" w:eastAsia="Times New Roman" w:hAnsi="Calibri" w:cs="Times New Roman"/>
+                <w:color w:val="000000"/>
+              </w:rPr>
+            </w:pPr>
+            <w:r>
+              <w:rPr>
+                <w:rFonts w:ascii="Calibri" w:eastAsia="Times New Roman" w:hAnsi="Calibri" w:cs="Times New Roman"/>
+                <w:color w:val="000000"/>
+              </w:rPr>
+              <w:t>Attempt 2</w:t>
+            </w:r>
+          </w:p>
+        </w:tc>
+        <w:tc>
+          <w:tcPr>
+            <w:tcW w:w="1307" w:type="dxa"/>
+            <w:tcBorders>
+              <w:top w:val="single" w:sz="4" w:space="0" w:color="auto"/>
+              <w:left w:val="nil"/>
+              <w:bottom w:val="single" w:sz="4" w:space="0" w:color="auto"/>
+              <w:right w:val="single" w:sz="4" w:space="0" w:color="auto"/>
+            </w:tcBorders>
+            <w:shd w:val="clear" w:color="000000" w:fill="E7E6E6"/>
+            <w:noWrap/>
+            <w:vAlign w:val="bottom"/>
+            <w:hideMark/>
+          </w:tcPr>
+          <w:p>
+            <w:pPr>
+              <w:rPr>
+                <w:rFonts w:ascii="Calibri" w:eastAsia="Times New Roman" w:hAnsi="Calibri" w:cs="Times New Roman"/>
+                <w:color w:val="000000"/>
+              </w:rPr>
+            </w:pPr>
+            <w:r>
+              <w:rPr>
+                <w:rFonts w:ascii="Calibri" w:eastAsia="Times New Roman" w:hAnsi="Calibri" w:cs="Times New Roman"/>
+                <w:color w:val="000000"/>
+              </w:rPr>
+              <w:t>Attempt 3</w:t>
+            </w:r>
+          </w:p>
+        </w:tc>
+        <w:tc>
+          <w:tcPr>
+            <w:tcW w:w="1307" w:type="dxa"/>
+            <w:tcBorders>
+              <w:top w:val="single" w:sz="4" w:space="0" w:color="auto"/>
+              <w:left w:val="nil"/>
+              <w:bottom w:val="single" w:sz="4" w:space="0" w:color="auto"/>
+              <w:right w:val="single" w:sz="4" w:space="0" w:color="auto"/>
+            </w:tcBorders>
+            <w:shd w:val="clear" w:color="000000" w:fill="E7E6E6"/>
+            <w:noWrap/>
+            <w:vAlign w:val="bottom"/>
+            <w:hideMark/>
+          </w:tcPr>
+          <w:p>
+            <w:pPr>
+              <w:rPr>
+                <w:rFonts w:ascii="Calibri" w:eastAsia="Times New Roman" w:hAnsi="Calibri" w:cs="Times New Roman"/>
+                <w:color w:val="000000"/>
+              </w:rPr>
+            </w:pPr>
+            <w:r>
+              <w:rPr>
+                <w:rFonts w:ascii="Calibri" w:eastAsia="Times New Roman" w:hAnsi="Calibri" w:cs="Times New Roman"/>
+                <w:color w:val="000000"/>
+              </w:rPr>
+              <w:t>Attempt 4</w:t>
+            </w:r>
+          </w:p>
+        </w:tc>
+      </w:tr>
+      <w:tr>
+        <w:trPr>
+          <w:trHeight w:val="320"/>
+        </w:trPr>
+        <w:tc>
+          <w:tcPr>
+            <w:tcW w:w="1300" w:type="dxa"/>
+            <w:tcBorders>
+              <w:top w:val="nil"/>
+              <w:left w:val="single" w:sz="4" w:space="0" w:color="auto"/>
+              <w:bottom w:val="single" w:sz="4" w:space="0" w:color="auto"/>
+              <w:right w:val="single" w:sz="4" w:space="0" w:color="auto"/>
+            </w:tcBorders>
+            <w:shd w:val="clear" w:color="auto" w:fill="auto"/>
+            <w:noWrap/>
+            <w:vAlign w:val="bottom"/>
+            <w:hideMark/>
+          </w:tcPr>
+          <w:p>
+            <w:pPr>
+              <w:jc w:val="right"/>
+              <w:rPr>
+                <w:rFonts w:ascii="Calibri" w:eastAsia="Times New Roman" w:hAnsi="Calibri" w:cs="Times New Roman"/>
+                <w:color w:val="000000"/>
+              </w:rPr>
+            </w:pPr>
+            <w:r>
+              <w:rPr>
+                <w:rFonts w:ascii="Calibri" w:eastAsia="Times New Roman" w:hAnsi="Calibri" w:cs="Times New Roman"/>
+                <w:color w:val="000000"/>
+              </w:rPr>
+              <w:t>1</w:t>
+            </w:r>
+          </w:p>
+        </w:tc>
+        <w:tc>
+          <w:tcPr>
+            <w:tcW w:w="1780" w:type="dxa"/>
+            <w:tcBorders>
+              <w:top w:val="nil"/>
+              <w:left w:val="nil"/>
+              <w:bottom w:val="single" w:sz="4" w:space="0" w:color="auto"/>
+              <w:right w:val="single" w:sz="4" w:space="0" w:color="auto"/>
+            </w:tcBorders>
+            <w:shd w:val="clear" w:color="000000" w:fill="DDEBF7"/>
+            <w:noWrap/>
+            <w:vAlign w:val="bottom"/>
+            <w:hideMark/>
+          </w:tcPr>
+          <w:p>
+            <w:pPr>
+              <w:jc w:val="right"/>
+              <w:rPr>
+                <w:rFonts w:ascii="Calibri" w:eastAsia="Times New Roman" w:hAnsi="Calibri" w:cs="Times New Roman"/>
+                <w:color w:val="000000"/>
+              </w:rPr>
+            </w:pPr>
+            <w:r>
+              <w:rPr>
+                <w:rFonts w:ascii="Calibri" w:eastAsia="Times New Roman" w:hAnsi="Calibri" w:cs="Times New Roman"/>
+                <w:color w:val="000000"/>
+              </w:rPr>
+              <w:t>7082.217717</w:t>
+            </w:r>
+          </w:p>
+        </w:tc>
+        <w:tc>
+          <w:tcPr>
+            <w:tcW w:w="1307" w:type="dxa"/>
+            <w:tcBorders>
+              <w:top w:val="nil"/>
+              <w:left w:val="nil"/>
+              <w:bottom w:val="single" w:sz="4" w:space="0" w:color="auto"/>
+              <w:right w:val="single" w:sz="4" w:space="0" w:color="auto"/>
+            </w:tcBorders>
+            <w:shd w:val="clear" w:color="auto" w:fill="auto"/>
+            <w:noWrap/>
+            <w:vAlign w:val="bottom"/>
+            <w:hideMark/>
+          </w:tcPr>
+          <w:p>
+            <w:pPr>
+              <w:jc w:val="right"/>
+              <w:rPr>
+                <w:rFonts w:ascii="Calibri" w:eastAsia="Times New Roman" w:hAnsi="Calibri" w:cs="Times New Roman"/>
+                <w:color w:val="000000"/>
+              </w:rPr>
+            </w:pPr>
+            <w:r>
+              <w:rPr>
+                <w:rFonts w:ascii="Calibri" w:eastAsia="Times New Roman" w:hAnsi="Calibri" w:cs="Times New Roman"/>
+                <w:color w:val="000000"/>
+              </w:rPr>
+              <w:t>6422.063134</w:t>
+            </w:r>
+          </w:p>
+        </w:tc>
+        <w:tc>
+          <w:tcPr>
+            <w:tcW w:w="1307" w:type="dxa"/>
+            <w:tcBorders>
+              <w:top w:val="nil"/>
+              <w:left w:val="nil"/>
+              <w:bottom w:val="single" w:sz="4" w:space="0" w:color="auto"/>
+              <w:right w:val="single" w:sz="4" w:space="0" w:color="auto"/>
+            </w:tcBorders>
+            <w:shd w:val="clear" w:color="auto" w:fill="auto"/>
+            <w:noWrap/>
+            <w:vAlign w:val="bottom"/>
+            <w:hideMark/>
+          </w:tcPr>
+          <w:p>
+            <w:pPr>
+              <w:jc w:val="right"/>
+              <w:rPr>
+                <w:rFonts w:ascii="Calibri" w:eastAsia="Times New Roman" w:hAnsi="Calibri" w:cs="Times New Roman"/>
+                <w:color w:val="000000"/>
+              </w:rPr>
+            </w:pPr>
+            <w:r>
+              <w:rPr>
+                <w:rFonts w:ascii="Calibri" w:eastAsia="Times New Roman" w:hAnsi="Calibri" w:cs="Times New Roman"/>
+                <w:color w:val="000000"/>
+              </w:rPr>
+              <w:t>7177.41882</w:t>
+            </w:r>
+          </w:p>
+        </w:tc>
+        <w:tc>
+          <w:tcPr>
+            <w:tcW w:w="1307" w:type="dxa"/>
+            <w:tcBorders>
+              <w:top w:val="nil"/>
+              <w:left w:val="nil"/>
+              <w:bottom w:val="single" w:sz="4" w:space="0" w:color="auto"/>
+              <w:right w:val="single" w:sz="4" w:space="0" w:color="auto"/>
+            </w:tcBorders>
+            <w:shd w:val="clear" w:color="auto" w:fill="auto"/>
+            <w:noWrap/>
+            <w:vAlign w:val="bottom"/>
+            <w:hideMark/>
+          </w:tcPr>
+          <w:p>
+            <w:pPr>
+              <w:jc w:val="right"/>
+              <w:rPr>
+                <w:rFonts w:ascii="Calibri" w:eastAsia="Times New Roman" w:hAnsi="Calibri" w:cs="Times New Roman"/>
+                <w:color w:val="000000"/>
+              </w:rPr>
+            </w:pPr>
+            <w:r>
+              <w:rPr>
+                <w:rFonts w:ascii="Calibri" w:eastAsia="Times New Roman" w:hAnsi="Calibri" w:cs="Times New Roman"/>
+                <w:color w:val="000000"/>
+              </w:rPr>
+              <w:t>7224.65321</w:t>
+            </w:r>
+          </w:p>
+        </w:tc>
+        <w:tc>
+          <w:tcPr>
+            <w:tcW w:w="1307" w:type="dxa"/>
+            <w:tcBorders>
+              <w:top w:val="nil"/>
+              <w:left w:val="nil"/>
+              <w:bottom w:val="single" w:sz="4" w:space="0" w:color="auto"/>
+              <w:right w:val="single" w:sz="4" w:space="0" w:color="auto"/>
+            </w:tcBorders>
+            <w:shd w:val="clear" w:color="auto" w:fill="auto"/>
+            <w:noWrap/>
+            <w:vAlign w:val="bottom"/>
+            <w:hideMark/>
+          </w:tcPr>
+          <w:p>
+            <w:pPr>
+              <w:jc w:val="right"/>
+              <w:rPr>
+                <w:rFonts w:ascii="Calibri" w:eastAsia="Times New Roman" w:hAnsi="Calibri" w:cs="Times New Roman"/>
+                <w:color w:val="000000"/>
+              </w:rPr>
+            </w:pPr>
+            <w:r>
+              <w:rPr>
+                <w:rFonts w:ascii="Calibri" w:eastAsia="Times New Roman" w:hAnsi="Calibri" w:cs="Times New Roman"/>
+                <w:color w:val="000000"/>
+              </w:rPr>
+              <w:t>7504.735705</w:t>
+            </w:r>
+          </w:p>
+        </w:tc>
+      </w:tr>
+      <w:tr>
+        <w:trPr>
+          <w:trHeight w:val="320"/>
+        </w:trPr>
+        <w:tc>
+          <w:tcPr>
+            <w:tcW w:w="1300" w:type="dxa"/>
+            <w:tcBorders>
+              <w:top w:val="nil"/>
+              <w:left w:val="single" w:sz="4" w:space="0" w:color="auto"/>
+              <w:bottom w:val="single" w:sz="4" w:space="0" w:color="auto"/>
+              <w:right w:val="single" w:sz="4" w:space="0" w:color="auto"/>
+            </w:tcBorders>
+            <w:shd w:val="clear" w:color="auto" w:fill="auto"/>
+            <w:noWrap/>
+            <w:vAlign w:val="bottom"/>
+            <w:hideMark/>
+          </w:tcPr>
+          <w:p>
+            <w:pPr>
+              <w:jc w:val="right"/>
+              <w:rPr>
+                <w:rFonts w:ascii="Calibri" w:eastAsia="Times New Roman" w:hAnsi="Calibri" w:cs="Times New Roman"/>
+                <w:color w:val="000000"/>
+              </w:rPr>
+            </w:pPr>
+            <w:r>
+              <w:rPr>
+                <w:rFonts w:ascii="Calibri" w:eastAsia="Times New Roman" w:hAnsi="Calibri" w:cs="Times New Roman"/>
+                <w:color w:val="000000"/>
+              </w:rPr>
+              <w:t>2</w:t>
+            </w:r>
+          </w:p>
+        </w:tc>
+        <w:tc>
+          <w:tcPr>
+            <w:tcW w:w="1780" w:type="dxa"/>
+            <w:tcBorders>
+              <w:top w:val="nil"/>
+              <w:left w:val="nil"/>
+              <w:bottom w:val="single" w:sz="4" w:space="0" w:color="auto"/>
+              <w:right w:val="single" w:sz="4" w:space="0" w:color="auto"/>
+            </w:tcBorders>
+            <w:shd w:val="clear" w:color="000000" w:fill="DDEBF7"/>
+            <w:noWrap/>
+            <w:vAlign w:val="bottom"/>
+            <w:hideMark/>
+          </w:tcPr>
+          <w:p>
+            <w:pPr>
+              <w:jc w:val="right"/>
+              <w:rPr>
+                <w:rFonts w:ascii="Calibri" w:eastAsia="Times New Roman" w:hAnsi="Calibri" w:cs="Times New Roman"/>
+                <w:color w:val="000000"/>
+              </w:rPr>
+            </w:pPr>
+            <w:r>
+              <w:rPr>
+                <w:rFonts w:ascii="Calibri" w:eastAsia="Times New Roman" w:hAnsi="Calibri" w:cs="Times New Roman"/>
+                <w:color w:val="000000"/>
+              </w:rPr>
+              <w:t>4913.152455</w:t>
+            </w:r>
+          </w:p>
+        </w:tc>
+        <w:tc>
+          <w:tcPr>
+            <w:tcW w:w="1307" w:type="dxa"/>
+            <w:tcBorders>
+              <w:top w:val="nil"/>
+              <w:left w:val="nil"/>
+              <w:bottom w:val="single" w:sz="4" w:space="0" w:color="auto"/>
+              <w:right w:val="single" w:sz="4" w:space="0" w:color="auto"/>
+            </w:tcBorders>
+            <w:shd w:val="clear" w:color="auto" w:fill="auto"/>
+            <w:noWrap/>
+            <w:vAlign w:val="bottom"/>
+            <w:hideMark/>
+          </w:tcPr>
+          <w:p>
+            <w:pPr>
+              <w:jc w:val="right"/>
+              <w:rPr>
+                <w:rFonts w:ascii="Calibri" w:eastAsia="Times New Roman" w:hAnsi="Calibri" w:cs="Times New Roman"/>
+                <w:color w:val="000000"/>
+              </w:rPr>
+            </w:pPr>
+            <w:r>
+              <w:rPr>
+                <w:rFonts w:ascii="Calibri" w:eastAsia="Times New Roman" w:hAnsi="Calibri" w:cs="Times New Roman"/>
+                <w:color w:val="000000"/>
+              </w:rPr>
+              <w:t>6939.868219</w:t>
+            </w:r>
+          </w:p>
+        </w:tc>
+        <w:tc>
+          <w:tcPr>
+            <w:tcW w:w="1307" w:type="dxa"/>
+            <w:tcBorders>
+              <w:top w:val="nil"/>
+              <w:left w:val="nil"/>
+              <w:bottom w:val="single" w:sz="4" w:space="0" w:color="auto"/>
+              <w:right w:val="single" w:sz="4" w:space="0" w:color="auto"/>
+            </w:tcBorders>
+            <w:shd w:val="clear" w:color="auto" w:fill="auto"/>
+            <w:noWrap/>
+            <w:vAlign w:val="bottom"/>
+            <w:hideMark/>
+          </w:tcPr>
+          <w:p>
+            <w:pPr>
+              <w:jc w:val="right"/>
+              <w:rPr>
+                <w:rFonts w:ascii="Calibri" w:eastAsia="Times New Roman" w:hAnsi="Calibri" w:cs="Times New Roman"/>
+                <w:color w:val="000000"/>
+              </w:rPr>
+            </w:pPr>
+            <w:r>
+              <w:rPr>
+                <w:rFonts w:ascii="Calibri" w:eastAsia="Times New Roman" w:hAnsi="Calibri" w:cs="Times New Roman"/>
+                <w:color w:val="000000"/>
+              </w:rPr>
+              <w:t>3932.288614</w:t>
+            </w:r>
+          </w:p>
+        </w:tc>
+        <w:tc>
+          <w:tcPr>
+            <w:tcW w:w="1307" w:type="dxa"/>
+            <w:tcBorders>
+              <w:top w:val="nil"/>
+              <w:left w:val="nil"/>
+              <w:bottom w:val="single" w:sz="4" w:space="0" w:color="auto"/>
+              <w:right w:val="single" w:sz="4" w:space="0" w:color="auto"/>
+            </w:tcBorders>
+            <w:shd w:val="clear" w:color="auto" w:fill="auto"/>
+            <w:noWrap/>
+            <w:vAlign w:val="bottom"/>
+            <w:hideMark/>
+          </w:tcPr>
+          <w:p>
+            <w:pPr>
+              <w:jc w:val="right"/>
+              <w:rPr>
+                <w:rFonts w:ascii="Calibri" w:eastAsia="Times New Roman" w:hAnsi="Calibri" w:cs="Times New Roman"/>
+                <w:color w:val="000000"/>
+              </w:rPr>
+            </w:pPr>
+            <w:r>
+              <w:rPr>
+                <w:rFonts w:ascii="Calibri" w:eastAsia="Times New Roman" w:hAnsi="Calibri" w:cs="Times New Roman"/>
+                <w:color w:val="000000"/>
+              </w:rPr>
+              <w:t>4771.524878</w:t>
+            </w:r>
+          </w:p>
+        </w:tc>
+        <w:tc>
+          <w:tcPr>
+            <w:tcW w:w="1307" w:type="dxa"/>
+            <w:tcBorders>
+              <w:top w:val="nil"/>
+              <w:left w:val="nil"/>
+              <w:bottom w:val="single" w:sz="4" w:space="0" w:color="auto"/>
+              <w:right w:val="single" w:sz="4" w:space="0" w:color="auto"/>
+            </w:tcBorders>
+            <w:shd w:val="clear" w:color="auto" w:fill="auto"/>
+            <w:noWrap/>
+            <w:vAlign w:val="bottom"/>
+            <w:hideMark/>
+          </w:tcPr>
+          <w:p>
+            <w:pPr>
+              <w:jc w:val="right"/>
+              <w:rPr>
+                <w:rFonts w:ascii="Calibri" w:eastAsia="Times New Roman" w:hAnsi="Calibri" w:cs="Times New Roman"/>
+                <w:color w:val="000000"/>
+              </w:rPr>
+            </w:pPr>
+            <w:r>
+              <w:rPr>
+                <w:rFonts w:ascii="Calibri" w:eastAsia="Times New Roman" w:hAnsi="Calibri" w:cs="Times New Roman"/>
+                <w:color w:val="000000"/>
+              </w:rPr>
+              <w:t>4008.928107</w:t>
+            </w:r>
+          </w:p>
+        </w:tc>
+      </w:tr>
+      <w:tr>
+        <w:trPr>
+          <w:trHeight w:val="320"/>
+        </w:trPr>
+        <w:tc>
+          <w:tcPr>
+            <w:tcW w:w="1300" w:type="dxa"/>
+            <w:tcBorders>
+              <w:top w:val="nil"/>
+              <w:left w:val="single" w:sz="4" w:space="0" w:color="auto"/>
+              <w:bottom w:val="single" w:sz="4" w:space="0" w:color="auto"/>
+              <w:right w:val="single" w:sz="4" w:space="0" w:color="auto"/>
+            </w:tcBorders>
+            <w:shd w:val="clear" w:color="auto" w:fill="auto"/>
+            <w:noWrap/>
+            <w:vAlign w:val="bottom"/>
+            <w:hideMark/>
+          </w:tcPr>
+          <w:p>
+            <w:pPr>
+              <w:jc w:val="right"/>
+              <w:rPr>
+                <w:rFonts w:ascii="Calibri" w:eastAsia="Times New Roman" w:hAnsi="Calibri" w:cs="Times New Roman"/>
+                <w:color w:val="000000"/>
+              </w:rPr>
+            </w:pPr>
+            <w:r>
+              <w:rPr>
+                <w:rFonts w:ascii="Calibri" w:eastAsia="Times New Roman" w:hAnsi="Calibri" w:cs="Times New Roman"/>
+                <w:color w:val="000000"/>
+              </w:rPr>
+              <w:t>4</w:t>
+            </w:r>
+          </w:p>
+        </w:tc>
+        <w:tc>
+          <w:tcPr>
+            <w:tcW w:w="1780" w:type="dxa"/>
+            <w:tcBorders>
+              <w:top w:val="nil"/>
+              <w:left w:val="nil"/>
+              <w:bottom w:val="single" w:sz="4" w:space="0" w:color="auto"/>
+              <w:right w:val="single" w:sz="4" w:space="0" w:color="auto"/>
+            </w:tcBorders>
+            <w:shd w:val="clear" w:color="000000" w:fill="DDEBF7"/>
+            <w:noWrap/>
+            <w:vAlign w:val="bottom"/>
+            <w:hideMark/>
+          </w:tcPr>
+          <w:p>
+            <w:pPr>
+              <w:jc w:val="right"/>
+              <w:rPr>
+                <w:rFonts w:ascii="Calibri" w:eastAsia="Times New Roman" w:hAnsi="Calibri" w:cs="Times New Roman"/>
+                <w:color w:val="000000"/>
+              </w:rPr>
+            </w:pPr>
+            <w:r>
+              <w:rPr>
+                <w:rFonts w:ascii="Calibri" w:eastAsia="Times New Roman" w:hAnsi="Calibri" w:cs="Times New Roman"/>
+                <w:color w:val="000000"/>
+              </w:rPr>
+              <w:t>3636.426989</w:t>
+            </w:r>
+          </w:p>
+        </w:tc>
+        <w:tc>
+          <w:tcPr>
+            <w:tcW w:w="1307" w:type="dxa"/>
+            <w:tcBorders>
+              <w:top w:val="nil"/>
+              <w:left w:val="nil"/>
+              <w:bottom w:val="single" w:sz="4" w:space="0" w:color="auto"/>
+              <w:right w:val="single" w:sz="4" w:space="0" w:color="auto"/>
+            </w:tcBorders>
+            <w:shd w:val="clear" w:color="auto" w:fill="auto"/>
+            <w:noWrap/>
+            <w:vAlign w:val="bottom"/>
+            <w:hideMark/>
+          </w:tcPr>
+          <w:p>
+            <w:pPr>
+              <w:jc w:val="right"/>
+              <w:rPr>
+                <w:rFonts w:ascii="Calibri" w:eastAsia="Times New Roman" w:hAnsi="Calibri" w:cs="Times New Roman"/>
+                <w:color w:val="000000"/>
+              </w:rPr>
+            </w:pPr>
+            <w:r>
+              <w:rPr>
+                <w:rFonts w:ascii="Calibri" w:eastAsia="Times New Roman" w:hAnsi="Calibri" w:cs="Times New Roman"/>
+                <w:color w:val="000000"/>
+              </w:rPr>
+              <w:t>3654.406731</w:t>
+            </w:r>
+          </w:p>
+        </w:tc>
+        <w:tc>
+          <w:tcPr>
+            <w:tcW w:w="1307" w:type="dxa"/>
+            <w:tcBorders>
+              <w:top w:val="nil"/>
+              <w:left w:val="nil"/>
+              <w:bottom w:val="single" w:sz="4" w:space="0" w:color="auto"/>
+              <w:right w:val="single" w:sz="4" w:space="0" w:color="auto"/>
+            </w:tcBorders>
+            <w:shd w:val="clear" w:color="auto" w:fill="auto"/>
+            <w:noWrap/>
+            <w:vAlign w:val="bottom"/>
+            <w:hideMark/>
+          </w:tcPr>
+          <w:p>
+            <w:pPr>
+              <w:jc w:val="right"/>
+              <w:rPr>
+                <w:rFonts w:ascii="Calibri" w:eastAsia="Times New Roman" w:hAnsi="Calibri" w:cs="Times New Roman"/>
+                <w:color w:val="000000"/>
+              </w:rPr>
+            </w:pPr>
+            <w:r>
+              <w:rPr>
+                <w:rFonts w:ascii="Calibri" w:eastAsia="Times New Roman" w:hAnsi="Calibri" w:cs="Times New Roman"/>
+                <w:color w:val="000000"/>
+              </w:rPr>
+              <w:t>3915.031602</w:t>
+            </w:r>
+          </w:p>
+        </w:tc>
+        <w:tc>
+          <w:tcPr>
+            <w:tcW w:w="1307" w:type="dxa"/>
+            <w:tcBorders>
+              <w:top w:val="nil"/>
+              <w:left w:val="nil"/>
+              <w:bottom w:val="single" w:sz="4" w:space="0" w:color="auto"/>
+              <w:right w:val="single" w:sz="4" w:space="0" w:color="auto"/>
+            </w:tcBorders>
+            <w:shd w:val="clear" w:color="auto" w:fill="auto"/>
+            <w:noWrap/>
+            <w:vAlign w:val="bottom"/>
+            <w:hideMark/>
+          </w:tcPr>
+          <w:p>
+            <w:pPr>
+              <w:jc w:val="right"/>
+              <w:rPr>
+                <w:rFonts w:ascii="Calibri" w:eastAsia="Times New Roman" w:hAnsi="Calibri" w:cs="Times New Roman"/>
+                <w:color w:val="000000"/>
+              </w:rPr>
+            </w:pPr>
+            <w:r>
+              <w:rPr>
+                <w:rFonts w:ascii="Calibri" w:eastAsia="Times New Roman" w:hAnsi="Calibri" w:cs="Times New Roman"/>
+                <w:color w:val="000000"/>
+              </w:rPr>
+              <w:t>3472.752365</w:t>
+            </w:r>
+          </w:p>
+        </w:tc>
+        <w:tc>
+          <w:tcPr>
+            <w:tcW w:w="1307" w:type="dxa"/>
+            <w:tcBorders>
+              <w:top w:val="nil"/>
+              <w:left w:val="nil"/>
+              <w:bottom w:val="single" w:sz="4" w:space="0" w:color="auto"/>
+              <w:right w:val="single" w:sz="4" w:space="0" w:color="auto"/>
+            </w:tcBorders>
+            <w:shd w:val="clear" w:color="auto" w:fill="auto"/>
+            <w:noWrap/>
+            <w:vAlign w:val="bottom"/>
+            <w:hideMark/>
+          </w:tcPr>
+          <w:p>
+            <w:pPr>
+              <w:jc w:val="right"/>
+              <w:rPr>
+                <w:rFonts w:ascii="Calibri" w:eastAsia="Times New Roman" w:hAnsi="Calibri" w:cs="Times New Roman"/>
+                <w:color w:val="000000"/>
+              </w:rPr>
+            </w:pPr>
+            <w:r>
+              <w:rPr>
+                <w:rFonts w:ascii="Calibri" w:eastAsia="Times New Roman" w:hAnsi="Calibri" w:cs="Times New Roman"/>
+                <w:color w:val="000000"/>
+              </w:rPr>
+              <w:t>3503.517259</w:t>
+            </w:r>
+          </w:p>
+        </w:tc>
+      </w:tr>
+      <w:tr>
+        <w:trPr>
+          <w:trHeight w:val="320"/>
+        </w:trPr>
+        <w:tc>
+          <w:tcPr>
+            <w:tcW w:w="1300" w:type="dxa"/>
+            <w:tcBorders>
+              <w:top w:val="nil"/>
+              <w:left w:val="single" w:sz="4" w:space="0" w:color="auto"/>
+              <w:bottom w:val="single" w:sz="4" w:space="0" w:color="auto"/>
+              <w:right w:val="single" w:sz="4" w:space="0" w:color="auto"/>
+            </w:tcBorders>
+            <w:shd w:val="clear" w:color="auto" w:fill="auto"/>
+            <w:noWrap/>
+            <w:vAlign w:val="bottom"/>
+            <w:hideMark/>
+          </w:tcPr>
+          <w:p>
+            <w:pPr>
+              <w:jc w:val="right"/>
+              <w:rPr>
+                <w:rFonts w:ascii="Calibri" w:eastAsia="Times New Roman" w:hAnsi="Calibri" w:cs="Times New Roman"/>
+                <w:color w:val="000000"/>
+              </w:rPr>
+            </w:pPr>
+            <w:r>
+              <w:rPr>
+                <w:rFonts w:ascii="Calibri" w:eastAsia="Times New Roman" w:hAnsi="Calibri" w:cs="Times New Roman"/>
+                <w:color w:val="000000"/>
+              </w:rPr>
+              <w:t>8</w:t>
+            </w:r>
+          </w:p>
+        </w:tc>
+        <w:tc>
+          <w:tcPr>
+            <w:tcW w:w="1780" w:type="dxa"/>
+            <w:tcBorders>
+              <w:top w:val="nil"/>
+              <w:left w:val="nil"/>
+              <w:bottom w:val="single" w:sz="4" w:space="0" w:color="auto"/>
+              <w:right w:val="single" w:sz="4" w:space="0" w:color="auto"/>
+            </w:tcBorders>
+            <w:shd w:val="clear" w:color="000000" w:fill="DDEBF7"/>
+            <w:noWrap/>
+            <w:vAlign w:val="bottom"/>
+            <w:hideMark/>
+          </w:tcPr>
+          <w:p>
+            <w:pPr>
+              <w:jc w:val="right"/>
+              <w:rPr>
+                <w:rFonts w:ascii="Calibri" w:eastAsia="Times New Roman" w:hAnsi="Calibri" w:cs="Times New Roman"/>
+                <w:color w:val="000000"/>
+              </w:rPr>
+            </w:pPr>
+            <w:r>
+              <w:rPr>
+                <w:rFonts w:ascii="Calibri" w:eastAsia="Times New Roman" w:hAnsi="Calibri" w:cs="Times New Roman"/>
+                <w:color w:val="000000"/>
+              </w:rPr>
+              <w:t>3801.671807</w:t>
+            </w:r>
+          </w:p>
+        </w:tc>
+        <w:tc>
+          <w:tcPr>
+            <w:tcW w:w="1307" w:type="dxa"/>
+            <w:tcBorders>
+              <w:top w:val="nil"/>
+              <w:left w:val="nil"/>
+              <w:bottom w:val="single" w:sz="4" w:space="0" w:color="auto"/>
+              <w:right w:val="single" w:sz="4" w:space="0" w:color="auto"/>
+            </w:tcBorders>
+            <w:shd w:val="clear" w:color="auto" w:fill="auto"/>
+            <w:noWrap/>
+            <w:vAlign w:val="bottom"/>
+            <w:hideMark/>
+          </w:tcPr>
+          <w:p>
+            <w:pPr>
+              <w:jc w:val="right"/>
+              <w:rPr>
+                <w:rFonts w:ascii="Calibri" w:eastAsia="Times New Roman" w:hAnsi="Calibri" w:cs="Times New Roman"/>
+                <w:color w:val="000000"/>
+              </w:rPr>
+            </w:pPr>
+            <w:r>
+              <w:rPr>
+                <w:rFonts w:ascii="Calibri" w:eastAsia="Times New Roman" w:hAnsi="Calibri" w:cs="Times New Roman"/>
+                <w:color w:val="000000"/>
+              </w:rPr>
+              <w:t>3600.101718</w:t>
+            </w:r>
+          </w:p>
+        </w:tc>
+        <w:tc>
+          <w:tcPr>
+            <w:tcW w:w="1307" w:type="dxa"/>
+            <w:tcBorders>
+              <w:top w:val="nil"/>
+              <w:left w:val="nil"/>
+              <w:bottom w:val="single" w:sz="4" w:space="0" w:color="auto"/>
+              <w:right w:val="single" w:sz="4" w:space="0" w:color="auto"/>
+            </w:tcBorders>
+            <w:shd w:val="clear" w:color="auto" w:fill="auto"/>
+            <w:noWrap/>
+            <w:vAlign w:val="bottom"/>
+            <w:hideMark/>
+          </w:tcPr>
+          <w:p>
+            <w:pPr>
+              <w:jc w:val="right"/>
+              <w:rPr>
+                <w:rFonts w:ascii="Calibri" w:eastAsia="Times New Roman" w:hAnsi="Calibri" w:cs="Times New Roman"/>
+                <w:color w:val="000000"/>
+              </w:rPr>
+            </w:pPr>
+            <w:r>
+              <w:rPr>
+                <w:rFonts w:ascii="Calibri" w:eastAsia="Times New Roman" w:hAnsi="Calibri" w:cs="Times New Roman"/>
+                <w:color w:val="000000"/>
+              </w:rPr>
+              <w:t>3469.789987</w:t>
+            </w:r>
+          </w:p>
+        </w:tc>
+        <w:tc>
+          <w:tcPr>
+            <w:tcW w:w="1307" w:type="dxa"/>
+            <w:tcBorders>
+              <w:top w:val="nil"/>
+              <w:left w:val="nil"/>
+              <w:bottom w:val="single" w:sz="4" w:space="0" w:color="auto"/>
+              <w:right w:val="single" w:sz="4" w:space="0" w:color="auto"/>
+            </w:tcBorders>
+            <w:shd w:val="clear" w:color="auto" w:fill="auto"/>
+            <w:noWrap/>
+            <w:vAlign w:val="bottom"/>
+            <w:hideMark/>
+          </w:tcPr>
+          <w:p>
+            <w:pPr>
+              <w:jc w:val="right"/>
+              <w:rPr>
+                <w:rFonts w:ascii="Calibri" w:eastAsia="Times New Roman" w:hAnsi="Calibri" w:cs="Times New Roman"/>
+                <w:color w:val="000000"/>
+              </w:rPr>
+            </w:pPr>
+            <w:r>
+              <w:rPr>
+                <w:rFonts w:ascii="Calibri" w:eastAsia="Times New Roman" w:hAnsi="Calibri" w:cs="Times New Roman"/>
+                <w:color w:val="000000"/>
+              </w:rPr>
+              <w:t>4121.757183</w:t>
+            </w:r>
+          </w:p>
+        </w:tc>
+        <w:tc>
+          <w:tcPr>
+            <w:tcW w:w="1307" w:type="dxa"/>
+            <w:tcBorders>
+              <w:top w:val="nil"/>
+              <w:left w:val="nil"/>
+              <w:bottom w:val="single" w:sz="4" w:space="0" w:color="auto"/>
+              <w:right w:val="single" w:sz="4" w:space="0" w:color="auto"/>
+            </w:tcBorders>
+            <w:shd w:val="clear" w:color="auto" w:fill="auto"/>
+            <w:noWrap/>
+            <w:vAlign w:val="bottom"/>
+            <w:hideMark/>
+          </w:tcPr>
+          <w:p>
+            <w:pPr>
+              <w:jc w:val="right"/>
+              <w:rPr>
+                <w:rFonts w:ascii="Calibri" w:eastAsia="Times New Roman" w:hAnsi="Calibri" w:cs="Times New Roman"/>
+                <w:color w:val="000000"/>
+              </w:rPr>
+            </w:pPr>
+            <w:r>
+              <w:rPr>
+                <w:rFonts w:ascii="Calibri" w:eastAsia="Times New Roman" w:hAnsi="Calibri" w:cs="Times New Roman"/>
+                <w:color w:val="000000"/>
+              </w:rPr>
+              <w:t>4015.038339</w:t>
+            </w:r>
+          </w:p>
+        </w:tc>
+      </w:tr>
+      <w:tr>
+        <w:trPr>
+          <w:trHeight w:val="320"/>
+        </w:trPr>
+        <w:tc>
+          <w:tcPr>
+            <w:tcW w:w="1300" w:type="dxa"/>
+            <w:tcBorders>
+              <w:top w:val="nil"/>
+              <w:left w:val="single" w:sz="4" w:space="0" w:color="auto"/>
+              <w:bottom w:val="single" w:sz="4" w:space="0" w:color="auto"/>
+              <w:right w:val="single" w:sz="4" w:space="0" w:color="auto"/>
+            </w:tcBorders>
+            <w:shd w:val="clear" w:color="auto" w:fill="auto"/>
+            <w:noWrap/>
+            <w:vAlign w:val="bottom"/>
+            <w:hideMark/>
+          </w:tcPr>
+          <w:p>
+            <w:pPr>
+              <w:jc w:val="right"/>
+              <w:rPr>
+                <w:rFonts w:ascii="Calibri" w:eastAsia="Times New Roman" w:hAnsi="Calibri" w:cs="Times New Roman"/>
+                <w:color w:val="000000"/>
+              </w:rPr>
+            </w:pPr>
+            <w:r>
+              <w:rPr>
+                <w:rFonts w:ascii="Calibri" w:eastAsia="Times New Roman" w:hAnsi="Calibri" w:cs="Times New Roman"/>
+                <w:color w:val="000000"/>
+              </w:rPr>
+              <w:t>16</w:t>
+            </w:r>
+          </w:p>
+        </w:tc>
+        <w:tc>
+          <w:tcPr>
+            <w:tcW w:w="1780" w:type="dxa"/>
+            <w:tcBorders>
+              <w:top w:val="nil"/>
+              <w:left w:val="nil"/>
+              <w:bottom w:val="single" w:sz="4" w:space="0" w:color="auto"/>
+              <w:right w:val="single" w:sz="4" w:space="0" w:color="auto"/>
+            </w:tcBorders>
+            <w:shd w:val="clear" w:color="000000" w:fill="DDEBF7"/>
+            <w:noWrap/>
+            <w:vAlign w:val="bottom"/>
+            <w:hideMark/>
+          </w:tcPr>
+          <w:p>
+            <w:pPr>
+              <w:jc w:val="right"/>
+              <w:rPr>
+                <w:rFonts w:ascii="Calibri" w:eastAsia="Times New Roman" w:hAnsi="Calibri" w:cs="Times New Roman"/>
+                <w:color w:val="000000"/>
+              </w:rPr>
+            </w:pPr>
+            <w:r>
+              <w:rPr>
+                <w:rFonts w:ascii="Calibri" w:eastAsia="Times New Roman" w:hAnsi="Calibri" w:cs="Times New Roman"/>
+                <w:color w:val="000000"/>
+              </w:rPr>
+              <w:t>3836.133351</w:t>
+            </w:r>
+          </w:p>
+        </w:tc>
+        <w:tc>
+          <w:tcPr>
+            <w:tcW w:w="1307" w:type="dxa"/>
+            <w:tcBorders>
+              <w:top w:val="nil"/>
+              <w:left w:val="nil"/>
+              <w:bottom w:val="single" w:sz="4" w:space="0" w:color="auto"/>
+              <w:right w:val="single" w:sz="4" w:space="0" w:color="auto"/>
+            </w:tcBorders>
+            <w:shd w:val="clear" w:color="auto" w:fill="auto"/>
+            <w:noWrap/>
+            <w:vAlign w:val="bottom"/>
+            <w:hideMark/>
+          </w:tcPr>
+          <w:p>
+            <w:pPr>
+              <w:jc w:val="right"/>
+              <w:rPr>
+                <w:rFonts w:ascii="Calibri" w:eastAsia="Times New Roman" w:hAnsi="Calibri" w:cs="Times New Roman"/>
+                <w:color w:val="000000"/>
+              </w:rPr>
+            </w:pPr>
+            <w:r>
+              <w:rPr>
+                <w:rFonts w:ascii="Calibri" w:eastAsia="Times New Roman" w:hAnsi="Calibri" w:cs="Times New Roman"/>
+                <w:color w:val="000000"/>
+              </w:rPr>
+              <w:t>4408.122749</w:t>
+            </w:r>
+          </w:p>
+        </w:tc>
+        <w:tc>
+          <w:tcPr>
+            <w:tcW w:w="1307" w:type="dxa"/>
+            <w:tcBorders>
+              <w:top w:val="nil"/>
+              <w:left w:val="nil"/>
+              <w:bottom w:val="single" w:sz="4" w:space="0" w:color="auto"/>
+              <w:right w:val="single" w:sz="4" w:space="0" w:color="auto"/>
+            </w:tcBorders>
+            <w:shd w:val="clear" w:color="auto" w:fill="auto"/>
+            <w:noWrap/>
+            <w:vAlign w:val="bottom"/>
+            <w:hideMark/>
+          </w:tcPr>
+          <w:p>
+            <w:pPr>
+              <w:jc w:val="right"/>
+              <w:rPr>
+                <w:rFonts w:ascii="Calibri" w:eastAsia="Times New Roman" w:hAnsi="Calibri" w:cs="Times New Roman"/>
+                <w:color w:val="000000"/>
+              </w:rPr>
+            </w:pPr>
+            <w:r>
+              <w:rPr>
+                <w:rFonts w:ascii="Calibri" w:eastAsia="Times New Roman" w:hAnsi="Calibri" w:cs="Times New Roman"/>
+                <w:color w:val="000000"/>
+              </w:rPr>
+              <w:t>4044.921324</w:t>
+            </w:r>
+          </w:p>
+        </w:tc>
+        <w:tc>
+          <w:tcPr>
+            <w:tcW w:w="1307" w:type="dxa"/>
+            <w:tcBorders>
+              <w:top w:val="nil"/>
+              <w:left w:val="nil"/>
+              <w:bottom w:val="single" w:sz="4" w:space="0" w:color="auto"/>
+              <w:right w:val="single" w:sz="4" w:space="0" w:color="auto"/>
+            </w:tcBorders>
+            <w:shd w:val="clear" w:color="auto" w:fill="auto"/>
+            <w:noWrap/>
+            <w:vAlign w:val="bottom"/>
+            <w:hideMark/>
+          </w:tcPr>
+          <w:p>
+            <w:pPr>
+              <w:jc w:val="right"/>
+              <w:rPr>
+                <w:rFonts w:ascii="Calibri" w:eastAsia="Times New Roman" w:hAnsi="Calibri" w:cs="Times New Roman"/>
+                <w:color w:val="000000"/>
+              </w:rPr>
+            </w:pPr>
+            <w:r>
+              <w:rPr>
+                <w:rFonts w:ascii="Calibri" w:eastAsia="Times New Roman" w:hAnsi="Calibri" w:cs="Times New Roman"/>
+                <w:color w:val="000000"/>
+              </w:rPr>
+              <w:t>3402.57543</w:t>
+            </w:r>
+          </w:p>
+        </w:tc>
+        <w:tc>
+          <w:tcPr>
+            <w:tcW w:w="1307" w:type="dxa"/>
+            <w:tcBorders>
+              <w:top w:val="nil"/>
+              <w:left w:val="nil"/>
+              <w:bottom w:val="single" w:sz="4" w:space="0" w:color="auto"/>
+              <w:right w:val="single" w:sz="4" w:space="0" w:color="auto"/>
+            </w:tcBorders>
+            <w:shd w:val="clear" w:color="auto" w:fill="auto"/>
+            <w:noWrap/>
+            <w:vAlign w:val="bottom"/>
+            <w:hideMark/>
+          </w:tcPr>
+          <w:p>
+            <w:pPr>
+              <w:jc w:val="right"/>
+              <w:rPr>
+                <w:rFonts w:ascii="Calibri" w:eastAsia="Times New Roman" w:hAnsi="Calibri" w:cs="Times New Roman"/>
+                <w:color w:val="000000"/>
+              </w:rPr>
+            </w:pPr>
+            <w:r>
+              <w:rPr>
+                <w:rFonts w:ascii="Calibri" w:eastAsia="Times New Roman" w:hAnsi="Calibri" w:cs="Times New Roman"/>
+                <w:color w:val="000000"/>
+              </w:rPr>
+              <w:t>3488.9139</w:t>
+            </w:r>
+          </w:p>
+        </w:tc>
+      </w:tr>
+      <w:tr>
+        <w:trPr>
+          <w:trHeight w:val="320"/>
+        </w:trPr>
+        <w:tc>
+          <w:tcPr>
+            <w:tcW w:w="1300" w:type="dxa"/>
+            <w:tcBorders>
+              <w:top w:val="nil"/>
+              <w:left w:val="single" w:sz="4" w:space="0" w:color="auto"/>
+              <w:bottom w:val="single" w:sz="4" w:space="0" w:color="auto"/>
+              <w:right w:val="single" w:sz="4" w:space="0" w:color="auto"/>
+            </w:tcBorders>
+            <w:shd w:val="clear" w:color="auto" w:fill="auto"/>
+            <w:noWrap/>
+            <w:vAlign w:val="bottom"/>
+            <w:hideMark/>
+          </w:tcPr>
+          <w:p>
+            <w:pPr>
+              <w:jc w:val="right"/>
+              <w:rPr>
+                <w:rFonts w:ascii="Calibri" w:eastAsia="Times New Roman" w:hAnsi="Calibri" w:cs="Times New Roman"/>
+                <w:color w:val="000000"/>
+              </w:rPr>
+            </w:pPr>
+            <w:r>
+              <w:rPr>
+                <w:rFonts w:ascii="Calibri" w:eastAsia="Times New Roman" w:hAnsi="Calibri" w:cs="Times New Roman"/>
+                <w:color w:val="000000"/>
+              </w:rPr>
+              <w:t>32</w:t>
+            </w:r>
+          </w:p>
+        </w:tc>
+        <w:tc>
+          <w:tcPr>
+            <w:tcW w:w="1780" w:type="dxa"/>
+            <w:tcBorders>
+              <w:top w:val="nil"/>
+              <w:left w:val="nil"/>
+              <w:bottom w:val="single" w:sz="4" w:space="0" w:color="auto"/>
+              <w:right w:val="single" w:sz="4" w:space="0" w:color="auto"/>
+            </w:tcBorders>
+            <w:shd w:val="clear" w:color="000000" w:fill="DDEBF7"/>
+            <w:noWrap/>
+            <w:vAlign w:val="bottom"/>
+            <w:hideMark/>
+          </w:tcPr>
+          <w:p>
+            <w:pPr>
+              <w:jc w:val="right"/>
+              <w:rPr>
+                <w:rFonts w:ascii="Calibri" w:eastAsia="Times New Roman" w:hAnsi="Calibri" w:cs="Times New Roman"/>
+                <w:color w:val="000000"/>
+              </w:rPr>
+            </w:pPr>
+            <w:r>
+              <w:rPr>
+                <w:rFonts w:ascii="Calibri" w:eastAsia="Times New Roman" w:hAnsi="Calibri" w:cs="Times New Roman"/>
+                <w:color w:val="000000"/>
+              </w:rPr>
+              <w:t>3703.229293</w:t>
+            </w:r>
+          </w:p>
+        </w:tc>
+        <w:tc>
+          <w:tcPr>
+            <w:tcW w:w="1307" w:type="dxa"/>
+            <w:tcBorders>
+              <w:top w:val="nil"/>
+              <w:left w:val="nil"/>
+              <w:bottom w:val="single" w:sz="4" w:space="0" w:color="auto"/>
+              <w:right w:val="single" w:sz="4" w:space="0" w:color="auto"/>
+            </w:tcBorders>
+            <w:shd w:val="clear" w:color="auto" w:fill="auto"/>
+            <w:noWrap/>
+            <w:vAlign w:val="bottom"/>
+            <w:hideMark/>
+          </w:tcPr>
+          <w:p>
+            <w:pPr>
+              <w:jc w:val="right"/>
+              <w:rPr>
+                <w:rFonts w:ascii="Calibri" w:eastAsia="Times New Roman" w:hAnsi="Calibri" w:cs="Times New Roman"/>
+                <w:color w:val="000000"/>
+              </w:rPr>
+            </w:pPr>
+            <w:r>
+              <w:rPr>
+                <w:rFonts w:ascii="Calibri" w:eastAsia="Times New Roman" w:hAnsi="Calibri" w:cs="Times New Roman"/>
+                <w:color w:val="000000"/>
+              </w:rPr>
+              <w:t>3395.887888</w:t>
+            </w:r>
+          </w:p>
+        </w:tc>
+        <w:tc>
+          <w:tcPr>
+            <w:tcW w:w="1307" w:type="dxa"/>
+            <w:tcBorders>
+              <w:top w:val="nil"/>
+              <w:left w:val="nil"/>
+              <w:bottom w:val="single" w:sz="4" w:space="0" w:color="auto"/>
+              <w:right w:val="single" w:sz="4" w:space="0" w:color="auto"/>
+            </w:tcBorders>
+            <w:shd w:val="clear" w:color="auto" w:fill="auto"/>
+            <w:noWrap/>
+            <w:vAlign w:val="bottom"/>
+            <w:hideMark/>
+          </w:tcPr>
+          <w:p>
+            <w:pPr>
+              <w:jc w:val="right"/>
+              <w:rPr>
+                <w:rFonts w:ascii="Calibri" w:eastAsia="Times New Roman" w:hAnsi="Calibri" w:cs="Times New Roman"/>
+                <w:color w:val="000000"/>
+              </w:rPr>
+            </w:pPr>
+            <w:r>
+              <w:rPr>
+                <w:rFonts w:ascii="Calibri" w:eastAsia="Times New Roman" w:hAnsi="Calibri" w:cs="Times New Roman"/>
+                <w:color w:val="000000"/>
+              </w:rPr>
+              <w:t>3370.395295</w:t>
+            </w:r>
+          </w:p>
+        </w:tc>
+        <w:tc>
+          <w:tcPr>
+            <w:tcW w:w="1307" w:type="dxa"/>
+            <w:tcBorders>
+              <w:top w:val="nil"/>
+              <w:left w:val="nil"/>
+              <w:bottom w:val="single" w:sz="4" w:space="0" w:color="auto"/>
+              <w:right w:val="single" w:sz="4" w:space="0" w:color="auto"/>
+            </w:tcBorders>
+            <w:shd w:val="clear" w:color="auto" w:fill="auto"/>
+            <w:noWrap/>
+            <w:vAlign w:val="bottom"/>
+            <w:hideMark/>
+          </w:tcPr>
+          <w:p>
+            <w:pPr>
+              <w:jc w:val="right"/>
+              <w:rPr>
+                <w:rFonts w:ascii="Calibri" w:eastAsia="Times New Roman" w:hAnsi="Calibri" w:cs="Times New Roman"/>
+                <w:color w:val="000000"/>
+              </w:rPr>
+            </w:pPr>
+            <w:r>
+              <w:rPr>
+                <w:rFonts w:ascii="Calibri" w:eastAsia="Times New Roman" w:hAnsi="Calibri" w:cs="Times New Roman"/>
+                <w:color w:val="000000"/>
+              </w:rPr>
+              <w:t>3984.142629</w:t>
+            </w:r>
+          </w:p>
+        </w:tc>
+        <w:tc>
+          <w:tcPr>
+            <w:tcW w:w="1307" w:type="dxa"/>
+            <w:tcBorders>
+              <w:top w:val="nil"/>
+              <w:left w:val="nil"/>
+              <w:bottom w:val="single" w:sz="4" w:space="0" w:color="auto"/>
+              <w:right w:val="single" w:sz="4" w:space="0" w:color="auto"/>
+            </w:tcBorders>
+            <w:shd w:val="clear" w:color="auto" w:fill="auto"/>
+            <w:noWrap/>
+            <w:vAlign w:val="bottom"/>
+            <w:hideMark/>
+          </w:tcPr>
+          <w:p>
+            <w:pPr>
+              <w:jc w:val="right"/>
+              <w:rPr>
+                <w:rFonts w:ascii="Calibri" w:eastAsia="Times New Roman" w:hAnsi="Calibri" w:cs="Times New Roman"/>
+                <w:color w:val="000000"/>
+              </w:rPr>
+            </w:pPr>
+            <w:r>
+              <w:rPr>
+                <w:rFonts w:ascii="Calibri" w:eastAsia="Times New Roman" w:hAnsi="Calibri" w:cs="Times New Roman"/>
+                <w:color w:val="000000"/>
+              </w:rPr>
+              <w:t>4062.491359</w:t>
+            </w:r>
+          </w:p>
+        </w:tc>
+      </w:tr>
+    </w:tbl>
+    <w:p>
+      <w:pPr>
+        <w:jc w:val="center"/>
+        <w:rPr>
+          <w:rFonts w:ascii="Times New Roman" w:hAnsi="Times New Roman" w:cs="Times New Roman"/>
+          <w:b/>
+        </w:rPr>
+      </w:pPr>
+      <w:bookmarkStart w:id="0" w:name="_GoBack"/>
+      <w:bookmarkEnd w:id="0"/>
     </w:p>
     <w:sectPr>
       <w:pgSz w:w="12240" w:h="15840"/>

</xml_diff>